<commit_message>
made changes to the SRS doc
</commit_message>
<xml_diff>
--- a/Documentation/SRS Doc.docx
+++ b/Documentation/SRS Doc.docx
@@ -310,64 +310,25 @@
           <w:sz w:val="32"/>
           <w:szCs w:val="32"/>
         </w:rPr>
+        <w:lastRenderedPageBreak/>
         <w:t>Introduction</w:t>
       </w:r>
     </w:p>
     <w:p>
       <w:pPr>
-        <w:pStyle w:val="ListParagraph"/>
-        <w:rPr>
-          <w:rFonts w:ascii="Times New Roman" w:hAnsi="Times New Roman" w:cs="Times New Roman"/>
-          <w:b/>
-          <w:bCs/>
-        </w:rPr>
-      </w:pPr>
-    </w:p>
-    <w:p>
-      <w:pPr>
-        <w:ind w:firstLine="720"/>
-        <w:rPr>
-          <w:rFonts w:ascii="Times New Roman" w:hAnsi="Times New Roman" w:cs="Times New Roman"/>
-          <w:b/>
-          <w:bCs/>
-        </w:rPr>
-      </w:pPr>
-      <w:r>
-        <w:rPr>
-          <w:rFonts w:ascii="Times New Roman" w:hAnsi="Times New Roman" w:cs="Times New Roman"/>
-          <w:b/>
-          <w:bCs/>
-        </w:rPr>
-        <w:t>1.1</w:t>
-      </w:r>
-      <w:r>
-        <w:rPr>
-          <w:rFonts w:ascii="Times New Roman" w:hAnsi="Times New Roman" w:cs="Times New Roman"/>
-          <w:b/>
-          <w:bCs/>
-        </w:rPr>
-        <w:t>: Purpose</w:t>
-      </w:r>
-    </w:p>
-    <w:p>
-      <w:pPr>
-        <w:rPr>
-          <w:rFonts w:ascii="Times New Roman" w:hAnsi="Times New Roman" w:cs="Times New Roman"/>
-        </w:rPr>
-      </w:pPr>
-      <w:r>
-        <w:rPr>
-          <w:rFonts w:ascii="Times New Roman" w:hAnsi="Times New Roman" w:cs="Times New Roman"/>
-        </w:rPr>
-        <w:t>The purpose of this document is to outline the requirements, usage cases and general information of the project.</w:t>
-      </w:r>
+        <w:rPr>
+          <w:rFonts w:ascii="Times New Roman" w:hAnsi="Times New Roman" w:cs="Times New Roman"/>
+          <w:b/>
+          <w:bCs/>
+        </w:rPr>
+      </w:pPr>
     </w:p>
     <w:p>
       <w:pPr>
         <w:pStyle w:val="ListParagraph"/>
         <w:numPr>
           <w:ilvl w:val="1"/>
-          <w:numId w:val="4"/>
+          <w:numId w:val="5"/>
         </w:numPr>
         <w:rPr>
           <w:rFonts w:ascii="Times New Roman" w:hAnsi="Times New Roman" w:cs="Times New Roman"/>
@@ -381,44 +342,20 @@
           <w:b/>
           <w:bCs/>
         </w:rPr>
-        <w:t>Intended Audience</w:t>
-      </w:r>
-    </w:p>
-    <w:p>
-      <w:pPr>
-        <w:rPr>
-          <w:rFonts w:ascii="Times New Roman" w:hAnsi="Times New Roman" w:cs="Times New Roman"/>
-        </w:rPr>
-      </w:pPr>
-      <w:r>
-        <w:rPr>
-          <w:rFonts w:ascii="Times New Roman" w:hAnsi="Times New Roman" w:cs="Times New Roman"/>
-        </w:rPr>
-        <w:t xml:space="preserve">This SRS document will be used internally to manage this project. The website will be used </w:t>
-      </w:r>
-      <w:r>
-        <w:rPr>
-          <w:rFonts w:ascii="Times New Roman" w:hAnsi="Times New Roman" w:cs="Times New Roman"/>
-        </w:rPr>
-        <w:t xml:space="preserve">at the executive </w:t>
-      </w:r>
-      <w:r>
-        <w:rPr>
-          <w:rFonts w:ascii="Times New Roman" w:hAnsi="Times New Roman" w:cs="Times New Roman"/>
-        </w:rPr>
-        <w:t xml:space="preserve">and managerial </w:t>
-      </w:r>
-      <w:r>
-        <w:rPr>
-          <w:rFonts w:ascii="Times New Roman" w:hAnsi="Times New Roman" w:cs="Times New Roman"/>
-        </w:rPr>
-        <w:t xml:space="preserve">level </w:t>
-      </w:r>
-      <w:r>
-        <w:rPr>
-          <w:rFonts w:ascii="Times New Roman" w:hAnsi="Times New Roman" w:cs="Times New Roman"/>
-        </w:rPr>
-        <w:t>at Valley Tech Systems</w:t>
+        <w:t>Objective</w:t>
+      </w:r>
+    </w:p>
+    <w:p>
+      <w:pPr>
+        <w:rPr>
+          <w:rFonts w:ascii="Times New Roman" w:hAnsi="Times New Roman" w:cs="Times New Roman"/>
+        </w:rPr>
+      </w:pPr>
+      <w:r>
+        <w:rPr>
+          <w:rFonts w:ascii="Times New Roman" w:hAnsi="Times New Roman" w:cs="Times New Roman"/>
+        </w:rPr>
+        <w:t>Our objective is to create a website that will be</w:t>
       </w:r>
       <w:r>
         <w:rPr>
@@ -430,37 +367,27 @@
         <w:rPr>
           <w:rFonts w:ascii="Times New Roman" w:hAnsi="Times New Roman" w:cs="Times New Roman"/>
         </w:rPr>
-        <w:t>(hereinafter denoted as VTS)</w:t>
-      </w:r>
-      <w:r>
-        <w:rPr>
-          <w:rFonts w:ascii="Times New Roman" w:hAnsi="Times New Roman" w:cs="Times New Roman"/>
-        </w:rPr>
-        <w:t xml:space="preserve">, and eventually Voyager </w:t>
-      </w:r>
-      <w:r>
-        <w:rPr>
-          <w:rFonts w:ascii="Times New Roman" w:hAnsi="Times New Roman" w:cs="Times New Roman"/>
-        </w:rPr>
-        <w:t>Space</w:t>
-      </w:r>
-      <w:r>
-        <w:rPr>
-          <w:rFonts w:ascii="Times New Roman" w:hAnsi="Times New Roman" w:cs="Times New Roman"/>
-        </w:rPr>
-        <w:t>.</w:t>
-      </w:r>
-      <w:r>
-        <w:rPr>
-          <w:rFonts w:ascii="Times New Roman" w:hAnsi="Times New Roman" w:cs="Times New Roman"/>
-        </w:rPr>
-        <w:t xml:space="preserve"> </w:t>
-      </w:r>
-    </w:p>
-    <w:p>
-      <w:pPr>
-        <w:rPr>
-          <w:rFonts w:ascii="Times New Roman" w:hAnsi="Times New Roman" w:cs="Times New Roman"/>
+        <w:t>used at the executive and managerial level at Valley Tech Systems (hereinafter denoted as VTS), and eventually Voyager Space</w:t>
+      </w:r>
+      <w:r>
+        <w:rPr>
+          <w:rFonts w:ascii="Times New Roman" w:hAnsi="Times New Roman" w:cs="Times New Roman"/>
+        </w:rPr>
+        <w:t xml:space="preserve">, to request </w:t>
+      </w:r>
+      <w:r>
+        <w:rPr>
+          <w:rFonts w:ascii="Times New Roman" w:hAnsi="Times New Roman" w:cs="Times New Roman"/>
+        </w:rPr>
+        <w:t>hardware for their department and/or individual users.</w:t>
+      </w:r>
+    </w:p>
+    <w:p>
+      <w:pPr>
+        <w:rPr>
+          <w:rFonts w:ascii="Times New Roman" w:hAnsi="Times New Roman" w:cs="Times New Roman"/>
+          <w:b/>
+          <w:bCs/>
         </w:rPr>
       </w:pPr>
     </w:p>
@@ -469,7 +396,7 @@
         <w:pStyle w:val="ListParagraph"/>
         <w:numPr>
           <w:ilvl w:val="1"/>
-          <w:numId w:val="4"/>
+          <w:numId w:val="5"/>
         </w:numPr>
         <w:rPr>
           <w:rFonts w:ascii="Times New Roman" w:hAnsi="Times New Roman" w:cs="Times New Roman"/>
@@ -483,371 +410,654 @@
           <w:b/>
           <w:bCs/>
         </w:rPr>
-        <w:t>Product Scope</w:t>
-      </w:r>
-    </w:p>
-    <w:p>
-      <w:pPr>
-        <w:rPr>
-          <w:rFonts w:ascii="Times New Roman" w:hAnsi="Times New Roman" w:cs="Times New Roman"/>
-        </w:rPr>
-      </w:pPr>
-      <w:r>
-        <w:rPr>
-          <w:rFonts w:ascii="Times New Roman" w:hAnsi="Times New Roman" w:cs="Times New Roman"/>
-        </w:rPr>
-        <w:t xml:space="preserve">The scope of this project is purely </w:t>
-      </w:r>
-      <w:proofErr w:type="gramStart"/>
-      <w:r>
-        <w:rPr>
-          <w:rFonts w:ascii="Times New Roman" w:hAnsi="Times New Roman" w:cs="Times New Roman"/>
-        </w:rPr>
-        <w:t>internal, and</w:t>
-      </w:r>
-      <w:proofErr w:type="gramEnd"/>
-      <w:r>
-        <w:rPr>
-          <w:rFonts w:ascii="Times New Roman" w:hAnsi="Times New Roman" w:cs="Times New Roman"/>
-        </w:rPr>
-        <w:t xml:space="preserve"> extends only the executive and managerial staff of VTS and Voyager. </w:t>
-      </w:r>
-    </w:p>
-    <w:p>
-      <w:pPr>
-        <w:rPr>
-          <w:rFonts w:ascii="Times New Roman" w:hAnsi="Times New Roman" w:cs="Times New Roman"/>
-          <w:b/>
-          <w:bCs/>
-        </w:rPr>
-      </w:pPr>
-    </w:p>
-    <w:p>
-      <w:pPr>
-        <w:rPr>
-          <w:rFonts w:ascii="Times New Roman" w:hAnsi="Times New Roman" w:cs="Times New Roman"/>
-          <w:b/>
-          <w:bCs/>
-        </w:rPr>
-      </w:pPr>
-    </w:p>
-    <w:p>
-      <w:pPr>
-        <w:pStyle w:val="ListParagraph"/>
-        <w:numPr>
-          <w:ilvl w:val="0"/>
-          <w:numId w:val="4"/>
-        </w:numPr>
-        <w:rPr>
-          <w:rFonts w:ascii="Times New Roman" w:hAnsi="Times New Roman" w:cs="Times New Roman"/>
-          <w:b/>
-          <w:bCs/>
-        </w:rPr>
-      </w:pPr>
-      <w:r>
-        <w:rPr>
-          <w:rFonts w:ascii="Times New Roman" w:hAnsi="Times New Roman" w:cs="Times New Roman"/>
-          <w:b/>
-          <w:bCs/>
-        </w:rPr>
-        <w:t>Overall Description</w:t>
-      </w:r>
-    </w:p>
-    <w:p>
-      <w:pPr>
-        <w:pStyle w:val="ListParagraph"/>
-        <w:numPr>
-          <w:ilvl w:val="1"/>
-          <w:numId w:val="4"/>
-        </w:numPr>
-        <w:rPr>
-          <w:rFonts w:ascii="Times New Roman" w:hAnsi="Times New Roman" w:cs="Times New Roman"/>
-          <w:b/>
-          <w:bCs/>
-        </w:rPr>
-      </w:pPr>
-      <w:r>
-        <w:rPr>
-          <w:rFonts w:ascii="Times New Roman" w:hAnsi="Times New Roman" w:cs="Times New Roman"/>
-          <w:b/>
-          <w:bCs/>
-        </w:rPr>
-        <w:t>User Needs</w:t>
-      </w:r>
-    </w:p>
-    <w:p>
-      <w:pPr>
-        <w:rPr>
-          <w:rFonts w:ascii="Times New Roman" w:hAnsi="Times New Roman" w:cs="Times New Roman"/>
-        </w:rPr>
-      </w:pPr>
-      <w:r>
-        <w:rPr>
-          <w:rFonts w:ascii="Times New Roman" w:hAnsi="Times New Roman" w:cs="Times New Roman"/>
-        </w:rPr>
-        <w:t xml:space="preserve">The purpose of this project is to create a website that will be used to request materials that will include but are not limited to laptops, docking stations and monitors. This site mimics an online store, allowing users to select the desired product, the amount, and add it to card. After “checking out”, these products will be relayed via email or notification system to the purchasing manager who will then either approve or deny the request made by the user. </w:t>
-      </w:r>
-    </w:p>
-    <w:p>
-      <w:pPr>
-        <w:rPr>
-          <w:rFonts w:ascii="Times New Roman" w:hAnsi="Times New Roman" w:cs="Times New Roman"/>
-          <w:b/>
-          <w:bCs/>
-        </w:rPr>
-      </w:pPr>
-    </w:p>
-    <w:p>
-      <w:pPr>
-        <w:rPr>
-          <w:rFonts w:ascii="Times New Roman" w:hAnsi="Times New Roman" w:cs="Times New Roman"/>
-        </w:rPr>
-      </w:pPr>
-      <w:r>
-        <w:rPr>
-          <w:rFonts w:ascii="Times New Roman" w:hAnsi="Times New Roman" w:cs="Times New Roman"/>
-        </w:rPr>
-        <w:t>1. Introduction</w:t>
-      </w:r>
-    </w:p>
-    <w:p>
-      <w:pPr>
-        <w:rPr>
-          <w:rFonts w:ascii="Times New Roman" w:hAnsi="Times New Roman" w:cs="Times New Roman"/>
-        </w:rPr>
-      </w:pPr>
-    </w:p>
-    <w:p>
-      <w:pPr>
-        <w:rPr>
-          <w:rFonts w:ascii="Times New Roman" w:hAnsi="Times New Roman" w:cs="Times New Roman"/>
-        </w:rPr>
-      </w:pPr>
-      <w:r>
-        <w:rPr>
-          <w:rFonts w:ascii="Times New Roman" w:hAnsi="Times New Roman" w:cs="Times New Roman"/>
-        </w:rPr>
-        <w:t xml:space="preserve">           1.1 Purpose</w:t>
-      </w:r>
-    </w:p>
-    <w:p>
-      <w:pPr>
-        <w:rPr>
-          <w:rFonts w:ascii="Times New Roman" w:hAnsi="Times New Roman" w:cs="Times New Roman"/>
-        </w:rPr>
-      </w:pPr>
-    </w:p>
-    <w:p>
-      <w:pPr>
-        <w:rPr>
-          <w:rFonts w:ascii="Times New Roman" w:hAnsi="Times New Roman" w:cs="Times New Roman"/>
-        </w:rPr>
-      </w:pPr>
-      <w:r>
-        <w:rPr>
-          <w:rFonts w:ascii="Times New Roman" w:hAnsi="Times New Roman" w:cs="Times New Roman"/>
-        </w:rPr>
-        <w:t xml:space="preserve">           1.2 Intended Audience</w:t>
-      </w:r>
-    </w:p>
-    <w:p>
-      <w:pPr>
-        <w:rPr>
-          <w:rFonts w:ascii="Times New Roman" w:hAnsi="Times New Roman" w:cs="Times New Roman"/>
-        </w:rPr>
-      </w:pPr>
-    </w:p>
-    <w:p>
-      <w:pPr>
-        <w:rPr>
-          <w:rFonts w:ascii="Times New Roman" w:hAnsi="Times New Roman" w:cs="Times New Roman"/>
-        </w:rPr>
-      </w:pPr>
-      <w:r>
-        <w:rPr>
-          <w:rFonts w:ascii="Times New Roman" w:hAnsi="Times New Roman" w:cs="Times New Roman"/>
-        </w:rPr>
-        <w:t xml:space="preserve">           1.3 Intended Use</w:t>
-      </w:r>
-    </w:p>
-    <w:p>
-      <w:pPr>
-        <w:rPr>
-          <w:rFonts w:ascii="Times New Roman" w:hAnsi="Times New Roman" w:cs="Times New Roman"/>
-        </w:rPr>
-      </w:pPr>
-    </w:p>
-    <w:p>
-      <w:pPr>
-        <w:rPr>
-          <w:rFonts w:ascii="Times New Roman" w:hAnsi="Times New Roman" w:cs="Times New Roman"/>
-        </w:rPr>
-      </w:pPr>
-      <w:r>
-        <w:rPr>
-          <w:rFonts w:ascii="Times New Roman" w:hAnsi="Times New Roman" w:cs="Times New Roman"/>
-        </w:rPr>
-        <w:t xml:space="preserve">           1.4 Product Scope</w:t>
-      </w:r>
-    </w:p>
-    <w:p>
-      <w:pPr>
-        <w:rPr>
-          <w:rFonts w:ascii="Times New Roman" w:hAnsi="Times New Roman" w:cs="Times New Roman"/>
-        </w:rPr>
-      </w:pPr>
-    </w:p>
-    <w:p>
-      <w:pPr>
-        <w:rPr>
-          <w:rFonts w:ascii="Times New Roman" w:hAnsi="Times New Roman" w:cs="Times New Roman"/>
-        </w:rPr>
-      </w:pPr>
-      <w:r>
-        <w:rPr>
-          <w:rFonts w:ascii="Times New Roman" w:hAnsi="Times New Roman" w:cs="Times New Roman"/>
-        </w:rPr>
-        <w:t>2. Overall Description</w:t>
-      </w:r>
-    </w:p>
-    <w:p>
-      <w:pPr>
-        <w:rPr>
-          <w:rFonts w:ascii="Times New Roman" w:hAnsi="Times New Roman" w:cs="Times New Roman"/>
-        </w:rPr>
-      </w:pPr>
-    </w:p>
-    <w:p>
-      <w:pPr>
-        <w:rPr>
-          <w:rFonts w:ascii="Times New Roman" w:hAnsi="Times New Roman" w:cs="Times New Roman"/>
-        </w:rPr>
-      </w:pPr>
-      <w:r>
-        <w:rPr>
-          <w:rFonts w:ascii="Times New Roman" w:hAnsi="Times New Roman" w:cs="Times New Roman"/>
-        </w:rPr>
-        <w:t xml:space="preserve">           2.1 User Needs</w:t>
-      </w:r>
-    </w:p>
-    <w:p>
-      <w:pPr>
-        <w:rPr>
-          <w:rFonts w:ascii="Times New Roman" w:hAnsi="Times New Roman" w:cs="Times New Roman"/>
-        </w:rPr>
-      </w:pPr>
-    </w:p>
-    <w:p>
-      <w:pPr>
-        <w:rPr>
-          <w:rFonts w:ascii="Times New Roman" w:hAnsi="Times New Roman" w:cs="Times New Roman"/>
-        </w:rPr>
-      </w:pPr>
-      <w:r>
-        <w:rPr>
-          <w:rFonts w:ascii="Times New Roman" w:hAnsi="Times New Roman" w:cs="Times New Roman"/>
-        </w:rPr>
-        <w:t xml:space="preserve">           2.2 Assumptions and Dependencies</w:t>
-      </w:r>
-    </w:p>
-    <w:p>
-      <w:pPr>
-        <w:rPr>
-          <w:rFonts w:ascii="Times New Roman" w:hAnsi="Times New Roman" w:cs="Times New Roman"/>
-        </w:rPr>
-      </w:pPr>
-    </w:p>
-    <w:p>
-      <w:pPr>
-        <w:rPr>
-          <w:rFonts w:ascii="Times New Roman" w:hAnsi="Times New Roman" w:cs="Times New Roman"/>
-        </w:rPr>
-      </w:pPr>
-      <w:r>
-        <w:rPr>
-          <w:rFonts w:ascii="Times New Roman" w:hAnsi="Times New Roman" w:cs="Times New Roman"/>
-        </w:rPr>
-        <w:t>3. System Features and Requirements</w:t>
-      </w:r>
-    </w:p>
-    <w:p>
-      <w:pPr>
-        <w:rPr>
-          <w:rFonts w:ascii="Times New Roman" w:hAnsi="Times New Roman" w:cs="Times New Roman"/>
-        </w:rPr>
-      </w:pPr>
-    </w:p>
-    <w:p>
-      <w:pPr>
-        <w:rPr>
-          <w:rFonts w:ascii="Times New Roman" w:hAnsi="Times New Roman" w:cs="Times New Roman"/>
-        </w:rPr>
-      </w:pPr>
-      <w:r>
-        <w:rPr>
-          <w:rFonts w:ascii="Times New Roman" w:hAnsi="Times New Roman" w:cs="Times New Roman"/>
-        </w:rPr>
-        <w:t xml:space="preserve">            3.1 Functional Requirements</w:t>
-      </w:r>
-    </w:p>
-    <w:p>
-      <w:pPr>
-        <w:rPr>
-          <w:rFonts w:ascii="Times New Roman" w:hAnsi="Times New Roman" w:cs="Times New Roman"/>
-        </w:rPr>
-      </w:pPr>
-    </w:p>
-    <w:p>
-      <w:pPr>
-        <w:rPr>
-          <w:rFonts w:ascii="Times New Roman" w:hAnsi="Times New Roman" w:cs="Times New Roman"/>
-        </w:rPr>
-      </w:pPr>
-      <w:r>
-        <w:rPr>
-          <w:rFonts w:ascii="Times New Roman" w:hAnsi="Times New Roman" w:cs="Times New Roman"/>
-        </w:rPr>
-        <w:t xml:space="preserve">            3.2 External Interface Requirements</w:t>
-      </w:r>
-    </w:p>
-    <w:p>
-      <w:pPr>
-        <w:rPr>
-          <w:rFonts w:ascii="Times New Roman" w:hAnsi="Times New Roman" w:cs="Times New Roman"/>
-        </w:rPr>
-      </w:pPr>
-    </w:p>
-    <w:p>
-      <w:pPr>
-        <w:rPr>
-          <w:rFonts w:ascii="Times New Roman" w:hAnsi="Times New Roman" w:cs="Times New Roman"/>
-        </w:rPr>
-      </w:pPr>
-      <w:r>
-        <w:rPr>
-          <w:rFonts w:ascii="Times New Roman" w:hAnsi="Times New Roman" w:cs="Times New Roman"/>
-        </w:rPr>
-        <w:t xml:space="preserve">            3.3 System Features</w:t>
-      </w:r>
-    </w:p>
-    <w:p>
-      <w:pPr>
-        <w:rPr>
-          <w:rFonts w:ascii="Times New Roman" w:hAnsi="Times New Roman" w:cs="Times New Roman"/>
-        </w:rPr>
-      </w:pPr>
-    </w:p>
-    <w:p>
-      <w:pPr>
-        <w:rPr>
-          <w:rFonts w:ascii="Times New Roman" w:hAnsi="Times New Roman" w:cs="Times New Roman"/>
-        </w:rPr>
-      </w:pPr>
-      <w:r>
-        <w:rPr>
-          <w:rFonts w:ascii="Times New Roman" w:hAnsi="Times New Roman" w:cs="Times New Roman"/>
-        </w:rPr>
-        <w:t xml:space="preserve">            3.4 Nonfunctional Requirements</w:t>
+        <w:t>Project Overview</w:t>
+      </w:r>
+    </w:p>
+    <w:p>
+      <w:pPr>
+        <w:rPr>
+          <w:rFonts w:ascii="Times New Roman" w:hAnsi="Times New Roman" w:cs="Times New Roman"/>
+        </w:rPr>
+      </w:pPr>
+      <w:r>
+        <w:rPr>
+          <w:rFonts w:ascii="Times New Roman" w:hAnsi="Times New Roman" w:cs="Times New Roman"/>
+        </w:rPr>
+        <w:t xml:space="preserve">Currently, there is a need at VTS for an inventory request system. As the company expands, more equipment is needed and there is currently no way to track or view requests. </w:t>
+      </w:r>
+      <w:r>
+        <w:rPr>
+          <w:rFonts w:ascii="Times New Roman" w:hAnsi="Times New Roman" w:cs="Times New Roman"/>
+        </w:rPr>
+        <w:t>There is a need for a</w:t>
+      </w:r>
+      <w:r>
+        <w:rPr>
+          <w:rFonts w:ascii="Times New Roman" w:hAnsi="Times New Roman" w:cs="Times New Roman"/>
+        </w:rPr>
+        <w:t>n internal w</w:t>
+      </w:r>
+      <w:r>
+        <w:rPr>
+          <w:rFonts w:ascii="Times New Roman" w:hAnsi="Times New Roman" w:cs="Times New Roman"/>
+        </w:rPr>
+        <w:t xml:space="preserve">ebsite that will allow managers to request </w:t>
+      </w:r>
+      <w:r>
+        <w:rPr>
+          <w:rFonts w:ascii="Times New Roman" w:hAnsi="Times New Roman" w:cs="Times New Roman"/>
+        </w:rPr>
+        <w:t xml:space="preserve">equipment </w:t>
+      </w:r>
+      <w:r>
+        <w:rPr>
+          <w:rFonts w:ascii="Times New Roman" w:hAnsi="Times New Roman" w:cs="Times New Roman"/>
+        </w:rPr>
+        <w:t xml:space="preserve">for these users in a streamlined way, as </w:t>
+      </w:r>
+      <w:r>
+        <w:rPr>
+          <w:rFonts w:ascii="Times New Roman" w:hAnsi="Times New Roman" w:cs="Times New Roman"/>
+        </w:rPr>
+        <w:t>current</w:t>
+      </w:r>
+      <w:r>
+        <w:rPr>
+          <w:rFonts w:ascii="Times New Roman" w:hAnsi="Times New Roman" w:cs="Times New Roman"/>
+        </w:rPr>
+        <w:t xml:space="preserve"> purchase orders will get ignored, go unapproved or just disappear. </w:t>
+      </w:r>
+      <w:r>
+        <w:rPr>
+          <w:rFonts w:ascii="Times New Roman" w:hAnsi="Times New Roman" w:cs="Times New Roman"/>
+        </w:rPr>
+        <w:t xml:space="preserve">This website will fill that space and ensure there is a traceable </w:t>
+      </w:r>
+      <w:r>
+        <w:rPr>
+          <w:rFonts w:ascii="Times New Roman" w:hAnsi="Times New Roman" w:cs="Times New Roman"/>
+        </w:rPr>
+        <w:t xml:space="preserve">route these requests follow, and allow for IT to track these requests more effectively. </w:t>
+      </w:r>
+    </w:p>
+    <w:p>
+      <w:pPr>
+        <w:rPr>
+          <w:rFonts w:ascii="Times New Roman" w:hAnsi="Times New Roman" w:cs="Times New Roman"/>
+          <w:b/>
+          <w:bCs/>
+        </w:rPr>
+      </w:pPr>
+    </w:p>
+    <w:p>
+      <w:pPr>
+        <w:rPr>
+          <w:rFonts w:ascii="Times New Roman" w:hAnsi="Times New Roman" w:cs="Times New Roman"/>
+          <w:b/>
+          <w:bCs/>
+        </w:rPr>
+      </w:pPr>
+    </w:p>
+    <w:p>
+      <w:pPr>
+        <w:rPr>
+          <w:rFonts w:ascii="Times New Roman" w:hAnsi="Times New Roman" w:cs="Times New Roman"/>
+          <w:b/>
+          <w:bCs/>
+          <w:sz w:val="32"/>
+          <w:szCs w:val="32"/>
+        </w:rPr>
+      </w:pPr>
+      <w:r>
+        <w:rPr>
+          <w:rFonts w:ascii="Times New Roman" w:hAnsi="Times New Roman" w:cs="Times New Roman"/>
+          <w:b/>
+          <w:bCs/>
+          <w:sz w:val="32"/>
+          <w:szCs w:val="32"/>
+        </w:rPr>
+        <w:t>2</w:t>
+      </w:r>
+      <w:r>
+        <w:rPr>
+          <w:rFonts w:ascii="Times New Roman" w:hAnsi="Times New Roman" w:cs="Times New Roman"/>
+          <w:b/>
+          <w:bCs/>
+          <w:sz w:val="32"/>
+          <w:szCs w:val="32"/>
+        </w:rPr>
+        <w:t>. System Features and Requirements</w:t>
+      </w:r>
+    </w:p>
+    <w:p>
+      <w:pPr>
+        <w:rPr>
+          <w:rFonts w:ascii="Times New Roman" w:hAnsi="Times New Roman" w:cs="Times New Roman"/>
+          <w:b/>
+          <w:bCs/>
+        </w:rPr>
+      </w:pPr>
+    </w:p>
+    <w:p>
+      <w:pPr>
+        <w:rPr>
+          <w:rFonts w:ascii="Times New Roman" w:hAnsi="Times New Roman" w:cs="Times New Roman"/>
+          <w:b/>
+          <w:bCs/>
+        </w:rPr>
+      </w:pPr>
+      <w:r>
+        <w:rPr>
+          <w:rFonts w:ascii="Times New Roman" w:hAnsi="Times New Roman" w:cs="Times New Roman"/>
+          <w:b/>
+          <w:bCs/>
+        </w:rPr>
+        <w:t xml:space="preserve">            </w:t>
+      </w:r>
+      <w:r>
+        <w:rPr>
+          <w:rFonts w:ascii="Times New Roman" w:hAnsi="Times New Roman" w:cs="Times New Roman"/>
+          <w:b/>
+          <w:bCs/>
+        </w:rPr>
+        <w:t>2</w:t>
+      </w:r>
+      <w:r>
+        <w:rPr>
+          <w:rFonts w:ascii="Times New Roman" w:hAnsi="Times New Roman" w:cs="Times New Roman"/>
+          <w:b/>
+          <w:bCs/>
+        </w:rPr>
+        <w:t xml:space="preserve">.1 Functional </w:t>
+      </w:r>
+      <w:r>
+        <w:rPr>
+          <w:rFonts w:ascii="Times New Roman" w:hAnsi="Times New Roman" w:cs="Times New Roman"/>
+          <w:b/>
+          <w:bCs/>
+        </w:rPr>
+        <w:t>Description</w:t>
+      </w:r>
+    </w:p>
+    <w:p>
+      <w:pPr>
+        <w:rPr>
+          <w:rFonts w:ascii="Times New Roman" w:hAnsi="Times New Roman" w:cs="Times New Roman"/>
+        </w:rPr>
+      </w:pPr>
+      <w:r>
+        <w:rPr>
+          <w:rFonts w:ascii="Times New Roman" w:hAnsi="Times New Roman" w:cs="Times New Roman"/>
+        </w:rPr>
+        <w:t xml:space="preserve">A user accessing this website will be able to </w:t>
+      </w:r>
+      <w:r>
+        <w:rPr>
+          <w:rFonts w:ascii="Times New Roman" w:hAnsi="Times New Roman" w:cs="Times New Roman"/>
+        </w:rPr>
+        <w:t>request materials that will include but are not limited to laptops, docking stations and monitors. This site mimics an online store, allowing users to select the desired product, the amount</w:t>
+      </w:r>
+      <w:r>
+        <w:rPr>
+          <w:rFonts w:ascii="Times New Roman" w:hAnsi="Times New Roman" w:cs="Times New Roman"/>
+        </w:rPr>
+        <w:t xml:space="preserve"> of the product required</w:t>
+      </w:r>
+      <w:r>
+        <w:rPr>
+          <w:rFonts w:ascii="Times New Roman" w:hAnsi="Times New Roman" w:cs="Times New Roman"/>
+        </w:rPr>
+        <w:t xml:space="preserve">, and add it to </w:t>
+      </w:r>
+      <w:r>
+        <w:rPr>
+          <w:rFonts w:ascii="Times New Roman" w:hAnsi="Times New Roman" w:cs="Times New Roman"/>
+        </w:rPr>
+        <w:t>a cart</w:t>
+      </w:r>
+      <w:r>
+        <w:rPr>
+          <w:rFonts w:ascii="Times New Roman" w:hAnsi="Times New Roman" w:cs="Times New Roman"/>
+        </w:rPr>
+        <w:t xml:space="preserve">. After “checking out”, these products will be relayed via email or notification system to </w:t>
+      </w:r>
+      <w:r>
+        <w:rPr>
+          <w:rFonts w:ascii="Times New Roman" w:hAnsi="Times New Roman" w:cs="Times New Roman"/>
+        </w:rPr>
+        <w:t>IT, as well as a</w:t>
+      </w:r>
+      <w:r>
+        <w:rPr>
+          <w:rFonts w:ascii="Times New Roman" w:hAnsi="Times New Roman" w:cs="Times New Roman"/>
+        </w:rPr>
+        <w:t xml:space="preserve"> purchasing manager who will then either approve or deny the request made by the user</w:t>
+      </w:r>
+      <w:r>
+        <w:rPr>
+          <w:rFonts w:ascii="Times New Roman" w:hAnsi="Times New Roman" w:cs="Times New Roman"/>
+        </w:rPr>
+        <w:t>.</w:t>
+      </w:r>
+    </w:p>
+    <w:p>
+      <w:pPr>
+        <w:rPr>
+          <w:rFonts w:ascii="Times New Roman" w:hAnsi="Times New Roman" w:cs="Times New Roman"/>
+          <w:b/>
+          <w:bCs/>
+        </w:rPr>
+      </w:pPr>
+    </w:p>
+    <w:p>
+      <w:pPr>
+        <w:rPr>
+          <w:rFonts w:ascii="Times New Roman" w:hAnsi="Times New Roman" w:cs="Times New Roman"/>
+          <w:b/>
+          <w:bCs/>
+        </w:rPr>
+      </w:pPr>
+      <w:r>
+        <w:rPr>
+          <w:rFonts w:ascii="Times New Roman" w:hAnsi="Times New Roman" w:cs="Times New Roman"/>
+          <w:b/>
+          <w:bCs/>
+        </w:rPr>
+        <w:t xml:space="preserve">            </w:t>
+      </w:r>
+      <w:r>
+        <w:rPr>
+          <w:rFonts w:ascii="Times New Roman" w:hAnsi="Times New Roman" w:cs="Times New Roman"/>
+          <w:b/>
+          <w:bCs/>
+        </w:rPr>
+        <w:t>2</w:t>
+      </w:r>
+      <w:r>
+        <w:rPr>
+          <w:rFonts w:ascii="Times New Roman" w:hAnsi="Times New Roman" w:cs="Times New Roman"/>
+          <w:b/>
+          <w:bCs/>
+        </w:rPr>
+        <w:t xml:space="preserve">.2 </w:t>
+      </w:r>
+      <w:r>
+        <w:rPr>
+          <w:rFonts w:ascii="Times New Roman" w:hAnsi="Times New Roman" w:cs="Times New Roman"/>
+          <w:b/>
+          <w:bCs/>
+        </w:rPr>
+        <w:t>User Interface</w:t>
+      </w:r>
+    </w:p>
+    <w:p>
+      <w:pPr>
+        <w:rPr>
+          <w:rFonts w:ascii="Times New Roman" w:hAnsi="Times New Roman" w:cs="Times New Roman"/>
+        </w:rPr>
+      </w:pPr>
+      <w:r>
+        <w:rPr>
+          <w:rFonts w:ascii="Times New Roman" w:hAnsi="Times New Roman" w:cs="Times New Roman"/>
+        </w:rPr>
+        <w:t>//TODO Add a description of the site and subsites</w:t>
+      </w:r>
+    </w:p>
+    <w:p>
+      <w:pPr>
+        <w:rPr>
+          <w:rFonts w:ascii="Times New Roman" w:hAnsi="Times New Roman" w:cs="Times New Roman"/>
+          <w:b/>
+          <w:bCs/>
+        </w:rPr>
+      </w:pPr>
+    </w:p>
+    <w:p>
+      <w:pPr>
+        <w:rPr>
+          <w:rFonts w:ascii="Times New Roman" w:hAnsi="Times New Roman" w:cs="Times New Roman"/>
+          <w:b/>
+          <w:bCs/>
+        </w:rPr>
+      </w:pPr>
+      <w:r>
+        <w:rPr>
+          <w:rFonts w:ascii="Times New Roman" w:hAnsi="Times New Roman" w:cs="Times New Roman"/>
+          <w:b/>
+          <w:bCs/>
+        </w:rPr>
+        <w:t xml:space="preserve">            </w:t>
+      </w:r>
+      <w:r>
+        <w:rPr>
+          <w:rFonts w:ascii="Times New Roman" w:hAnsi="Times New Roman" w:cs="Times New Roman"/>
+          <w:b/>
+          <w:bCs/>
+        </w:rPr>
+        <w:t>2</w:t>
+      </w:r>
+      <w:r>
+        <w:rPr>
+          <w:rFonts w:ascii="Times New Roman" w:hAnsi="Times New Roman" w:cs="Times New Roman"/>
+          <w:b/>
+          <w:bCs/>
+        </w:rPr>
+        <w:t xml:space="preserve">.3 </w:t>
+      </w:r>
+      <w:r>
+        <w:rPr>
+          <w:rFonts w:ascii="Times New Roman" w:hAnsi="Times New Roman" w:cs="Times New Roman"/>
+          <w:b/>
+          <w:bCs/>
+        </w:rPr>
+        <w:t>Dynamic Updates</w:t>
+      </w:r>
+    </w:p>
+    <w:p>
+      <w:pPr>
+        <w:rPr>
+          <w:rFonts w:ascii="Times New Roman" w:hAnsi="Times New Roman" w:cs="Times New Roman"/>
+        </w:rPr>
+      </w:pPr>
+      <w:r>
+        <w:rPr>
+          <w:rFonts w:ascii="Times New Roman" w:hAnsi="Times New Roman" w:cs="Times New Roman"/>
+        </w:rPr>
+        <w:t xml:space="preserve">This site will be continuously updated as needed when new requirements are needed. For instance, if there is a new computer the company would like to add to the approved devices list, then the website will be updated to reflect this need. </w:t>
+      </w:r>
+    </w:p>
+    <w:p>
+      <w:pPr>
+        <w:rPr>
+          <w:rFonts w:ascii="Times New Roman" w:hAnsi="Times New Roman" w:cs="Times New Roman"/>
+        </w:rPr>
+      </w:pPr>
+      <w:r>
+        <w:rPr>
+          <w:rFonts w:ascii="Times New Roman" w:hAnsi="Times New Roman" w:cs="Times New Roman"/>
+        </w:rPr>
+        <w:t xml:space="preserve">//TODO </w:t>
+      </w:r>
+      <w:r>
+        <w:rPr>
+          <w:rFonts w:ascii="Times New Roman" w:hAnsi="Times New Roman" w:cs="Times New Roman"/>
+        </w:rPr>
+        <w:t>Finish</w:t>
+      </w:r>
+      <w:r>
+        <w:rPr>
+          <w:rFonts w:ascii="Times New Roman" w:hAnsi="Times New Roman" w:cs="Times New Roman"/>
+        </w:rPr>
+        <w:t xml:space="preserve"> how the site will be updated as time goes on and list the maintenance requirements for the site.</w:t>
+      </w:r>
+    </w:p>
+    <w:p>
+      <w:pPr>
+        <w:rPr>
+          <w:rFonts w:ascii="Times New Roman" w:hAnsi="Times New Roman" w:cs="Times New Roman"/>
+          <w:b/>
+          <w:bCs/>
+        </w:rPr>
+      </w:pPr>
+    </w:p>
+    <w:p>
+      <w:pPr>
+        <w:rPr>
+          <w:rFonts w:ascii="Times New Roman" w:hAnsi="Times New Roman" w:cs="Times New Roman"/>
+          <w:b/>
+          <w:bCs/>
+        </w:rPr>
+      </w:pPr>
+      <w:r>
+        <w:rPr>
+          <w:rFonts w:ascii="Times New Roman" w:hAnsi="Times New Roman" w:cs="Times New Roman"/>
+          <w:b/>
+          <w:bCs/>
+        </w:rPr>
+        <w:t xml:space="preserve">            </w:t>
+      </w:r>
+      <w:r>
+        <w:rPr>
+          <w:rFonts w:ascii="Times New Roman" w:hAnsi="Times New Roman" w:cs="Times New Roman"/>
+          <w:b/>
+          <w:bCs/>
+        </w:rPr>
+        <w:t>2</w:t>
+      </w:r>
+      <w:r>
+        <w:rPr>
+          <w:rFonts w:ascii="Times New Roman" w:hAnsi="Times New Roman" w:cs="Times New Roman"/>
+          <w:b/>
+          <w:bCs/>
+        </w:rPr>
+        <w:t xml:space="preserve">.4 </w:t>
+      </w:r>
+      <w:r>
+        <w:rPr>
+          <w:rFonts w:ascii="Times New Roman" w:hAnsi="Times New Roman" w:cs="Times New Roman"/>
+          <w:b/>
+          <w:bCs/>
+        </w:rPr>
+        <w:t>Competitive Analysis</w:t>
+      </w:r>
+    </w:p>
+    <w:p>
+      <w:pPr>
+        <w:rPr>
+          <w:rFonts w:ascii="Times New Roman" w:hAnsi="Times New Roman" w:cs="Times New Roman"/>
+        </w:rPr>
+      </w:pPr>
+      <w:r>
+        <w:rPr>
+          <w:rFonts w:ascii="Times New Roman" w:hAnsi="Times New Roman" w:cs="Times New Roman"/>
+        </w:rPr>
+        <w:t>//TODO Compare this to external sources and to</w:t>
+      </w:r>
+      <w:r>
+        <w:rPr>
+          <w:rFonts w:ascii="Times New Roman" w:hAnsi="Times New Roman" w:cs="Times New Roman"/>
+        </w:rPr>
+        <w:t xml:space="preserve"> what is currently in place.</w:t>
+      </w:r>
+    </w:p>
+    <w:p>
+      <w:pPr>
+        <w:rPr>
+          <w:rFonts w:ascii="Times New Roman" w:hAnsi="Times New Roman" w:cs="Times New Roman"/>
+        </w:rPr>
+      </w:pPr>
+    </w:p>
+    <w:p>
+      <w:pPr>
+        <w:rPr>
+          <w:rFonts w:ascii="Times New Roman" w:hAnsi="Times New Roman" w:cs="Times New Roman"/>
+        </w:rPr>
+      </w:pPr>
+    </w:p>
+    <w:p>
+      <w:pPr>
+        <w:rPr>
+          <w:rFonts w:ascii="Times New Roman" w:hAnsi="Times New Roman" w:cs="Times New Roman"/>
+          <w:b/>
+          <w:bCs/>
+          <w:sz w:val="32"/>
+          <w:szCs w:val="32"/>
+        </w:rPr>
+      </w:pPr>
+      <w:r>
+        <w:rPr>
+          <w:rFonts w:ascii="Times New Roman" w:hAnsi="Times New Roman" w:cs="Times New Roman"/>
+          <w:b/>
+          <w:bCs/>
+          <w:sz w:val="32"/>
+          <w:szCs w:val="32"/>
+        </w:rPr>
+        <w:t>3. Project Estimates</w:t>
+      </w:r>
+    </w:p>
+    <w:p>
+      <w:pPr>
+        <w:rPr>
+          <w:rFonts w:ascii="Times New Roman" w:hAnsi="Times New Roman" w:cs="Times New Roman"/>
+        </w:rPr>
+      </w:pPr>
+    </w:p>
+    <w:p>
+      <w:pPr>
+        <w:ind w:firstLine="720"/>
+        <w:rPr>
+          <w:rFonts w:ascii="Times New Roman" w:hAnsi="Times New Roman" w:cs="Times New Roman"/>
+          <w:b/>
+          <w:bCs/>
+        </w:rPr>
+      </w:pPr>
+      <w:r>
+        <w:rPr>
+          <w:rFonts w:ascii="Times New Roman" w:hAnsi="Times New Roman" w:cs="Times New Roman"/>
+          <w:b/>
+          <w:bCs/>
+        </w:rPr>
+        <w:t>3.1 Project Timeline</w:t>
+      </w:r>
+    </w:p>
+    <w:p>
+      <w:pPr>
+        <w:ind w:firstLine="720"/>
+        <w:rPr>
+          <w:rFonts w:ascii="Times New Roman" w:hAnsi="Times New Roman" w:cs="Times New Roman"/>
+        </w:rPr>
+      </w:pPr>
+    </w:p>
+    <w:p>
+      <w:pPr>
+        <w:ind w:firstLine="720"/>
+        <w:rPr>
+          <w:rFonts w:ascii="Times New Roman" w:hAnsi="Times New Roman" w:cs="Times New Roman"/>
+          <w:b/>
+          <w:bCs/>
+        </w:rPr>
+      </w:pPr>
+      <w:r>
+        <w:rPr>
+          <w:rFonts w:ascii="Times New Roman" w:hAnsi="Times New Roman" w:cs="Times New Roman"/>
+          <w:b/>
+          <w:bCs/>
+        </w:rPr>
+        <w:lastRenderedPageBreak/>
+        <w:t>3.2 Budget Estimate</w:t>
+      </w:r>
+    </w:p>
+    <w:p>
+      <w:pPr>
+        <w:rPr>
+          <w:rFonts w:ascii="Times New Roman" w:hAnsi="Times New Roman" w:cs="Times New Roman"/>
+        </w:rPr>
+      </w:pPr>
+      <w:r>
+        <w:rPr>
+          <w:rFonts w:ascii="Times New Roman" w:hAnsi="Times New Roman" w:cs="Times New Roman"/>
+        </w:rPr>
+        <w:t xml:space="preserve">The total cost of this should </w:t>
+      </w:r>
+      <w:r>
+        <w:rPr>
+          <w:rFonts w:ascii="Times New Roman" w:hAnsi="Times New Roman" w:cs="Times New Roman"/>
+        </w:rPr>
+        <w:t>not exceed $80 per year. This includes the disk space</w:t>
+      </w:r>
+      <w:r>
+        <w:rPr>
+          <w:rFonts w:ascii="Times New Roman" w:hAnsi="Times New Roman" w:cs="Times New Roman"/>
+        </w:rPr>
+        <w:t xml:space="preserve"> and container uptime, as the website will be hosted internally on Azure Government Cloud.</w:t>
+      </w:r>
+    </w:p>
+    <w:p>
+      <w:pPr>
+        <w:ind w:firstLine="720"/>
+        <w:rPr>
+          <w:rFonts w:ascii="Times New Roman" w:hAnsi="Times New Roman" w:cs="Times New Roman"/>
+        </w:rPr>
+      </w:pPr>
+    </w:p>
+    <w:p>
+      <w:pPr>
+        <w:ind w:firstLine="720"/>
+        <w:rPr>
+          <w:rFonts w:ascii="Times New Roman" w:hAnsi="Times New Roman" w:cs="Times New Roman"/>
+          <w:b/>
+          <w:bCs/>
+        </w:rPr>
+      </w:pPr>
+      <w:r>
+        <w:rPr>
+          <w:rFonts w:ascii="Times New Roman" w:hAnsi="Times New Roman" w:cs="Times New Roman"/>
+          <w:b/>
+          <w:bCs/>
+        </w:rPr>
+        <w:t xml:space="preserve">3.3 </w:t>
+      </w:r>
+      <w:r>
+        <w:rPr>
+          <w:rFonts w:ascii="Times New Roman" w:hAnsi="Times New Roman" w:cs="Times New Roman"/>
+          <w:b/>
+          <w:bCs/>
+        </w:rPr>
+        <w:t>Project Team</w:t>
+      </w:r>
+    </w:p>
+    <w:p>
+      <w:pPr>
+        <w:rPr>
+          <w:rFonts w:ascii="Times New Roman" w:hAnsi="Times New Roman" w:cs="Times New Roman"/>
+        </w:rPr>
+      </w:pPr>
+      <w:r>
+        <w:rPr>
+          <w:rFonts w:ascii="Times New Roman" w:hAnsi="Times New Roman" w:cs="Times New Roman"/>
+        </w:rPr>
+        <w:t>//TODO add names of team as well as roles</w:t>
+      </w:r>
+    </w:p>
+    <w:p>
+      <w:pPr>
+        <w:rPr>
+          <w:rFonts w:ascii="Times New Roman" w:hAnsi="Times New Roman" w:cs="Times New Roman"/>
+        </w:rPr>
+      </w:pPr>
+    </w:p>
+    <w:p>
+      <w:pPr>
+        <w:rPr>
+          <w:rFonts w:ascii="Times New Roman" w:hAnsi="Times New Roman" w:cs="Times New Roman"/>
+          <w:b/>
+          <w:bCs/>
+          <w:sz w:val="32"/>
+          <w:szCs w:val="32"/>
+        </w:rPr>
+      </w:pPr>
+      <w:r>
+        <w:rPr>
+          <w:rFonts w:ascii="Times New Roman" w:hAnsi="Times New Roman" w:cs="Times New Roman"/>
+          <w:b/>
+          <w:bCs/>
+          <w:sz w:val="32"/>
+          <w:szCs w:val="32"/>
+        </w:rPr>
+        <w:t>4. Conclusion</w:t>
+      </w:r>
+    </w:p>
+    <w:p>
+      <w:pPr>
+        <w:rPr>
+          <w:rFonts w:ascii="Times New Roman" w:hAnsi="Times New Roman" w:cs="Times New Roman"/>
+        </w:rPr>
+      </w:pPr>
+      <w:r>
+        <w:rPr>
+          <w:rFonts w:ascii="Times New Roman" w:hAnsi="Times New Roman" w:cs="Times New Roman"/>
+        </w:rPr>
+        <w:t>//TODO add conclusion?</w:t>
       </w:r>
     </w:p>
     <w:sectPr>
@@ -1324,6 +1534,119 @@
       </w:rPr>
     </w:lvl>
   </w:abstractNum>
+  <w:abstractNum w:abstractNumId="4" w15:restartNumberingAfterBreak="0">
+    <w:nsid w:val="5AAB19F5"/>
+    <w:multiLevelType w:val="multilevel"/>
+    <w:tmpl w:val="E53CCB32"/>
+    <w:lvl w:ilvl="0">
+      <w:start w:val="1"/>
+      <w:numFmt w:val="decimal"/>
+      <w:lvlText w:val="%1"/>
+      <w:lvlJc w:val="left"/>
+      <w:pPr>
+        <w:ind w:left="360" w:hanging="360"/>
+      </w:pPr>
+      <w:rPr>
+        <w:rFonts w:hint="default"/>
+      </w:rPr>
+    </w:lvl>
+    <w:lvl w:ilvl="1">
+      <w:start w:val="1"/>
+      <w:numFmt w:val="decimal"/>
+      <w:lvlText w:val="%1.%2"/>
+      <w:lvlJc w:val="left"/>
+      <w:pPr>
+        <w:ind w:left="966" w:hanging="360"/>
+      </w:pPr>
+      <w:rPr>
+        <w:rFonts w:hint="default"/>
+      </w:rPr>
+    </w:lvl>
+    <w:lvl w:ilvl="2">
+      <w:start w:val="1"/>
+      <w:numFmt w:val="decimal"/>
+      <w:lvlText w:val="%1.%2.%3"/>
+      <w:lvlJc w:val="left"/>
+      <w:pPr>
+        <w:ind w:left="1932" w:hanging="720"/>
+      </w:pPr>
+      <w:rPr>
+        <w:rFonts w:hint="default"/>
+      </w:rPr>
+    </w:lvl>
+    <w:lvl w:ilvl="3">
+      <w:start w:val="1"/>
+      <w:numFmt w:val="decimal"/>
+      <w:lvlText w:val="%1.%2.%3.%4"/>
+      <w:lvlJc w:val="left"/>
+      <w:pPr>
+        <w:ind w:left="2538" w:hanging="720"/>
+      </w:pPr>
+      <w:rPr>
+        <w:rFonts w:hint="default"/>
+      </w:rPr>
+    </w:lvl>
+    <w:lvl w:ilvl="4">
+      <w:start w:val="1"/>
+      <w:numFmt w:val="decimal"/>
+      <w:lvlText w:val="%1.%2.%3.%4.%5"/>
+      <w:lvlJc w:val="left"/>
+      <w:pPr>
+        <w:ind w:left="3504" w:hanging="1080"/>
+      </w:pPr>
+      <w:rPr>
+        <w:rFonts w:hint="default"/>
+      </w:rPr>
+    </w:lvl>
+    <w:lvl w:ilvl="5">
+      <w:start w:val="1"/>
+      <w:numFmt w:val="decimal"/>
+      <w:lvlText w:val="%1.%2.%3.%4.%5.%6"/>
+      <w:lvlJc w:val="left"/>
+      <w:pPr>
+        <w:ind w:left="4110" w:hanging="1080"/>
+      </w:pPr>
+      <w:rPr>
+        <w:rFonts w:hint="default"/>
+      </w:rPr>
+    </w:lvl>
+    <w:lvl w:ilvl="6">
+      <w:start w:val="1"/>
+      <w:numFmt w:val="decimal"/>
+      <w:lvlText w:val="%1.%2.%3.%4.%5.%6.%7"/>
+      <w:lvlJc w:val="left"/>
+      <w:pPr>
+        <w:ind w:left="5076" w:hanging="1440"/>
+      </w:pPr>
+      <w:rPr>
+        <w:rFonts w:hint="default"/>
+      </w:rPr>
+    </w:lvl>
+    <w:lvl w:ilvl="7">
+      <w:start w:val="1"/>
+      <w:numFmt w:val="decimal"/>
+      <w:lvlText w:val="%1.%2.%3.%4.%5.%6.%7.%8"/>
+      <w:lvlJc w:val="left"/>
+      <w:pPr>
+        <w:ind w:left="5682" w:hanging="1440"/>
+      </w:pPr>
+      <w:rPr>
+        <w:rFonts w:hint="default"/>
+      </w:rPr>
+    </w:lvl>
+    <w:lvl w:ilvl="8">
+      <w:start w:val="1"/>
+      <w:numFmt w:val="decimal"/>
+      <w:lvlText w:val="%1.%2.%3.%4.%5.%6.%7.%8.%9"/>
+      <w:lvlJc w:val="left"/>
+      <w:pPr>
+        <w:ind w:left="6288" w:hanging="1440"/>
+      </w:pPr>
+      <w:rPr>
+        <w:rFonts w:hint="default"/>
+      </w:rPr>
+    </w:lvl>
+  </w:abstractNum>
   <w:num w:numId="1" w16cid:durableId="1073816254">
     <w:abstractNumId w:val="2"/>
   </w:num>
@@ -1335,6 +1658,9 @@
   </w:num>
   <w:num w:numId="4" w16cid:durableId="1528523034">
     <w:abstractNumId w:val="1"/>
+  </w:num>
+  <w:num w:numId="5" w16cid:durableId="1684740527">
+    <w:abstractNumId w:val="4"/>
   </w:num>
 </w:numbering>
 </file>

</xml_diff>